<commit_message>
esqueci de fechar esse arquivo
</commit_message>
<xml_diff>
--- a/Docs/Referências Bibliográficas/Referências Bibliográficas Caio/Referencias.docx
+++ b/Docs/Referências Bibliográficas/Referências Bibliográficas Caio/Referencias.docx
@@ -66,13 +66,7 @@
       </w:r>
       <w:proofErr w:type="spellEnd"/>
       <w:r>
-        <w:t xml:space="preserve"> Editora, 2011.</w:t>
-      </w:r>
-      <w:r>
-        <w:t xml:space="preserve"> </w:t>
-      </w:r>
-      <w:r>
-        <w:t xml:space="preserve">Edição original em Inglês publicada pela </w:t>
+        <w:t xml:space="preserve"> Editora, 2011. Edição original em Inglês publicada pela </w:t>
       </w:r>
       <w:proofErr w:type="spellStart"/>
       <w:r>
@@ -407,7 +401,7 @@
         </w:rPr>
         <w:t xml:space="preserve">Linguagens de programação mais populares </w:t>
       </w:r>
-      <w:hyperlink r:id="rId6" w:history="1">
+      <w:hyperlink r:id="rId6" w:anchor=".U_aU9vldV9n" w:history="1">
         <w:r>
           <w:rPr>
             <w:rStyle w:val="Hyperlink"/>
@@ -423,6 +417,8 @@
         </w:rPr>
         <w:t>=</w:t>
       </w:r>
+      <w:bookmarkStart w:id="0" w:name="_GoBack"/>
+      <w:bookmarkEnd w:id="0"/>
       <w:proofErr w:type="gramEnd"/>
     </w:p>
     <w:p>
@@ -431,7 +427,14 @@
           <w:b/>
           <w:color w:val="000000" w:themeColor="text1"/>
         </w:rPr>
-        <w:t xml:space="preserve">Imagem - </w:t>
+        <w:t>Tabela</w:t>
+      </w:r>
+      <w:r>
+        <w:rPr>
+          <w:b/>
+          <w:color w:val="000000" w:themeColor="text1"/>
+        </w:rPr>
+        <w:t xml:space="preserve"> - </w:t>
       </w:r>
       <w:r>
         <w:rPr>
@@ -453,8 +456,6 @@
         </w:rPr>
         <w:t xml:space="preserve"> Uno</w:t>
       </w:r>
-      <w:bookmarkStart w:id="0" w:name="_GoBack"/>
-      <w:bookmarkEnd w:id="0"/>
       <w:r>
         <w:rPr>
           <w:rFonts w:cs="Arial"/>
@@ -1517,7 +1518,7 @@
   <a:extraClrSchemeLst/>
   <a:extLst>
     <a:ext uri="{05A4C25C-085E-4340-85A3-A5531E510DB2}">
-      <thm15:themeFamily xmlns:thm15="http://schemas.microsoft.com/office/thememl/2012/main" xmlns="" name="Office Theme" id="{62F939B6-93AF-4DB8-9C6B-D6C7DFDC589F}" vid="{4A3C46E8-61CC-4603-A589-7422A47A8E4A}"/>
+      <thm15:themeFamily xmlns="" xmlns:thm15="http://schemas.microsoft.com/office/thememl/2012/main" name="Office Theme" id="{62F939B6-93AF-4DB8-9C6B-D6C7DFDC589F}" vid="{4A3C46E8-61CC-4603-A589-7422A47A8E4A}"/>
     </a:ext>
   </a:extLst>
 </a:theme>

</xml_diff>

<commit_message>
Finalizadas as partes IDEs e Bluetooth HM-10
</commit_message>
<xml_diff>
--- a/Docs/Referências Bibliográficas/Referências Bibliográficas Caio/Referencias.docx
+++ b/Docs/Referências Bibliográficas/Referências Bibliográficas Caio/Referencias.docx
@@ -4,377 +4,638 @@
   <w:body>
     <w:p>
       <w:pPr>
-        <w:rPr>
+        <w:pStyle w:val="Ttulo1"/>
+        <w:shd w:val="clear" w:color="auto" w:fill="FFFFFF"/>
+        <w:spacing w:before="0" w:beforeAutospacing="0" w:after="315" w:afterAutospacing="0"/>
+        <w:rPr>
+          <w:rFonts w:ascii="Arial" w:hAnsi="Arial" w:cs="Arial"/>
+          <w:b w:val="0"/>
           <w:sz w:val="24"/>
           <w:szCs w:val="24"/>
         </w:rPr>
       </w:pPr>
-      <w:proofErr w:type="spellStart"/>
-      <w:r>
-        <w:rPr>
-          <w:sz w:val="24"/>
-          <w:szCs w:val="24"/>
-        </w:rPr>
-        <w:t>McRoberts</w:t>
-      </w:r>
-      <w:proofErr w:type="spellEnd"/>
-      <w:r>
-        <w:rPr>
-          <w:sz w:val="24"/>
-          <w:szCs w:val="24"/>
-        </w:rPr>
-        <w:t xml:space="preserve">, Michael. </w:t>
-      </w:r>
-      <w:proofErr w:type="spellStart"/>
-      <w:r>
-        <w:rPr>
-          <w:sz w:val="24"/>
-          <w:szCs w:val="24"/>
-        </w:rPr>
-        <w:t>Arduino</w:t>
-      </w:r>
-      <w:proofErr w:type="spellEnd"/>
-      <w:r>
-        <w:rPr>
-          <w:sz w:val="24"/>
-          <w:szCs w:val="24"/>
-        </w:rPr>
-        <w:t xml:space="preserve"> básico. </w:t>
-      </w:r>
-      <w:r>
-        <w:t xml:space="preserve">[tradução Rafael </w:t>
-      </w:r>
-      <w:proofErr w:type="spellStart"/>
-      <w:r>
-        <w:t>Zanolli</w:t>
-      </w:r>
-      <w:proofErr w:type="spellEnd"/>
-      <w:r>
-        <w:t xml:space="preserve">]. -- São </w:t>
+      <w:r>
+        <w:rPr>
+          <w:rFonts w:ascii="Arial" w:hAnsi="Arial" w:cs="Arial"/>
+          <w:b w:val="0"/>
+          <w:sz w:val="24"/>
+          <w:szCs w:val="24"/>
+        </w:rPr>
+        <w:t xml:space="preserve">MARCONI, Guilherme; HARADA, Ricardo Akira. </w:t>
+      </w:r>
+      <w:r>
+        <w:rPr>
+          <w:rStyle w:val="fn"/>
+          <w:rFonts w:ascii="Arial" w:hAnsi="Arial" w:cs="Arial"/>
+          <w:b w:val="0"/>
+          <w:sz w:val="24"/>
+          <w:szCs w:val="24"/>
+        </w:rPr>
+        <w:t>Introdução A Programação Em C</w:t>
+      </w:r>
+      <w:r>
+        <w:rPr>
+          <w:rStyle w:val="fn"/>
+          <w:rFonts w:ascii="Arial" w:hAnsi="Arial" w:cs="Arial"/>
+          <w:b w:val="0"/>
+          <w:sz w:val="24"/>
+          <w:szCs w:val="24"/>
+        </w:rPr>
+        <w:t xml:space="preserve">. 1. </w:t>
       </w:r>
       <w:proofErr w:type="gramStart"/>
       <w:r>
-        <w:t>Paulo :</w:t>
+        <w:rPr>
+          <w:rStyle w:val="fn"/>
+          <w:rFonts w:ascii="Arial" w:hAnsi="Arial" w:cs="Arial"/>
+          <w:b w:val="0"/>
+          <w:sz w:val="24"/>
+          <w:szCs w:val="24"/>
+        </w:rPr>
+        <w:t>ed.</w:t>
       </w:r>
       <w:proofErr w:type="gramEnd"/>
       <w:r>
+        <w:rPr>
+          <w:rStyle w:val="fn"/>
+          <w:rFonts w:ascii="Arial" w:hAnsi="Arial" w:cs="Arial"/>
+          <w:b w:val="0"/>
+          <w:sz w:val="24"/>
+          <w:szCs w:val="24"/>
+        </w:rPr>
         <w:t xml:space="preserve"> </w:t>
       </w:r>
       <w:proofErr w:type="spellStart"/>
       <w:r>
-        <w:t>Novatec</w:t>
-      </w:r>
-      <w:proofErr w:type="spellEnd"/>
-      <w:r>
-        <w:t xml:space="preserve"> Editora, 2011. Edição original em Inglês publicada pela </w:t>
-      </w:r>
-      <w:proofErr w:type="spellStart"/>
-      <w:r>
-        <w:t>Apress</w:t>
-      </w:r>
-      <w:proofErr w:type="spellEnd"/>
-      <w:r>
-        <w:t xml:space="preserve"> Inc., Copyright © 2010 pela </w:t>
-      </w:r>
-      <w:proofErr w:type="spellStart"/>
-      <w:r>
-        <w:t>Apress</w:t>
-      </w:r>
-      <w:proofErr w:type="spellEnd"/>
-      <w:r>
-        <w:t xml:space="preserve">, Inc.. Edição em Português para o Brasil copyright © 2011 pela </w:t>
-      </w:r>
-      <w:proofErr w:type="spellStart"/>
-      <w:r>
-        <w:t>Novatec</w:t>
-      </w:r>
-      <w:proofErr w:type="spellEnd"/>
-      <w:r>
-        <w:t xml:space="preserve"> Editora.</w:t>
+        <w:rPr>
+          <w:rStyle w:val="fn"/>
+          <w:rFonts w:ascii="Arial" w:hAnsi="Arial" w:cs="Arial"/>
+          <w:b w:val="0"/>
+          <w:sz w:val="24"/>
+          <w:szCs w:val="24"/>
+        </w:rPr>
+        <w:t>Ebook</w:t>
+      </w:r>
+      <w:proofErr w:type="spellEnd"/>
+      <w:r>
+        <w:rPr>
+          <w:rStyle w:val="fn"/>
+          <w:rFonts w:ascii="Arial" w:hAnsi="Arial" w:cs="Arial"/>
+          <w:b w:val="0"/>
+          <w:sz w:val="24"/>
+          <w:szCs w:val="24"/>
+        </w:rPr>
+        <w:t>: Cube dos Autores, 2014.</w:t>
       </w:r>
     </w:p>
     <w:p>
       <w:pPr>
         <w:rPr>
-          <w:b/>
+          <w:rFonts w:ascii="Arial" w:hAnsi="Arial" w:cs="Arial"/>
+          <w:sz w:val="24"/>
+          <w:szCs w:val="24"/>
         </w:rPr>
       </w:pPr>
-      <w:r>
-        <w:rPr>
-          <w:b/>
-        </w:rPr>
-        <w:t>BOLZANI</w:t>
+      <w:proofErr w:type="spellStart"/>
+      <w:r>
+        <w:rPr>
+          <w:rFonts w:ascii="Arial" w:hAnsi="Arial" w:cs="Arial"/>
+          <w:sz w:val="24"/>
+          <w:szCs w:val="24"/>
+        </w:rPr>
+        <w:t>McRoberts</w:t>
+      </w:r>
+      <w:proofErr w:type="spellEnd"/>
+      <w:r>
+        <w:rPr>
+          <w:rFonts w:ascii="Arial" w:hAnsi="Arial" w:cs="Arial"/>
+          <w:sz w:val="24"/>
+          <w:szCs w:val="24"/>
+        </w:rPr>
+        <w:t xml:space="preserve">, Michael. </w:t>
+      </w:r>
+      <w:proofErr w:type="spellStart"/>
+      <w:r>
+        <w:rPr>
+          <w:rFonts w:ascii="Arial" w:hAnsi="Arial" w:cs="Arial"/>
+          <w:sz w:val="24"/>
+          <w:szCs w:val="24"/>
+        </w:rPr>
+        <w:t>Arduino</w:t>
+      </w:r>
+      <w:proofErr w:type="spellEnd"/>
+      <w:r>
+        <w:rPr>
+          <w:rFonts w:ascii="Arial" w:hAnsi="Arial" w:cs="Arial"/>
+          <w:sz w:val="24"/>
+          <w:szCs w:val="24"/>
+        </w:rPr>
+        <w:t xml:space="preserve"> básico. [tradução Rafael </w:t>
+      </w:r>
+      <w:proofErr w:type="spellStart"/>
+      <w:r>
+        <w:rPr>
+          <w:rFonts w:ascii="Arial" w:hAnsi="Arial" w:cs="Arial"/>
+          <w:sz w:val="24"/>
+          <w:szCs w:val="24"/>
+        </w:rPr>
+        <w:t>Zanolli</w:t>
+      </w:r>
+      <w:proofErr w:type="spellEnd"/>
+      <w:r>
+        <w:rPr>
+          <w:rFonts w:ascii="Arial" w:hAnsi="Arial" w:cs="Arial"/>
+          <w:sz w:val="24"/>
+          <w:szCs w:val="24"/>
+        </w:rPr>
+        <w:t xml:space="preserve">]. -- São </w:t>
       </w:r>
       <w:proofErr w:type="gramStart"/>
       <w:r>
         <w:rPr>
-          <w:b/>
-        </w:rPr>
-        <w:t>, Caio</w:t>
+          <w:rFonts w:ascii="Arial" w:hAnsi="Arial" w:cs="Arial"/>
+          <w:sz w:val="24"/>
+          <w:szCs w:val="24"/>
+        </w:rPr>
+        <w:t>Paulo :</w:t>
       </w:r>
       <w:proofErr w:type="gramEnd"/>
       <w:r>
         <w:rPr>
-          <w:b/>
-        </w:rPr>
-        <w:t xml:space="preserve"> Augusto Morais. Desenvolvimento de um Simulador de Controle de Dispositivos Residenciais Inteligentes: Uma Introdução aos Sistemas </w:t>
-      </w:r>
-      <w:proofErr w:type="spellStart"/>
-      <w:r>
-        <w:rPr>
-          <w:b/>
-        </w:rPr>
-        <w:t>Domóticos</w:t>
-      </w:r>
-      <w:proofErr w:type="spellEnd"/>
-      <w:r>
-        <w:rPr>
-          <w:b/>
-        </w:rPr>
-        <w:t>. São Paulo: Dissertação apresentada à Escola Politécnica da Universidade de São Paulo para obtenção do Título de Mestre em Engenharia, 2004.</w:t>
+          <w:rFonts w:ascii="Arial" w:hAnsi="Arial" w:cs="Arial"/>
+          <w:sz w:val="24"/>
+          <w:szCs w:val="24"/>
+        </w:rPr>
+        <w:t xml:space="preserve"> </w:t>
+      </w:r>
+      <w:proofErr w:type="spellStart"/>
+      <w:r>
+        <w:rPr>
+          <w:rFonts w:ascii="Arial" w:hAnsi="Arial" w:cs="Arial"/>
+          <w:sz w:val="24"/>
+          <w:szCs w:val="24"/>
+        </w:rPr>
+        <w:t>Novatec</w:t>
+      </w:r>
+      <w:proofErr w:type="spellEnd"/>
+      <w:r>
+        <w:rPr>
+          <w:rFonts w:ascii="Arial" w:hAnsi="Arial" w:cs="Arial"/>
+          <w:sz w:val="24"/>
+          <w:szCs w:val="24"/>
+        </w:rPr>
+        <w:t xml:space="preserve"> Editora, 2011. Edição original em Inglês publicada pela </w:t>
+      </w:r>
+      <w:proofErr w:type="spellStart"/>
+      <w:r>
+        <w:rPr>
+          <w:rFonts w:ascii="Arial" w:hAnsi="Arial" w:cs="Arial"/>
+          <w:sz w:val="24"/>
+          <w:szCs w:val="24"/>
+        </w:rPr>
+        <w:t>Apress</w:t>
+      </w:r>
+      <w:proofErr w:type="spellEnd"/>
+      <w:r>
+        <w:rPr>
+          <w:rFonts w:ascii="Arial" w:hAnsi="Arial" w:cs="Arial"/>
+          <w:sz w:val="24"/>
+          <w:szCs w:val="24"/>
+        </w:rPr>
+        <w:t xml:space="preserve"> Inc., Copyright © 2010 pela </w:t>
+      </w:r>
+      <w:proofErr w:type="spellStart"/>
+      <w:r>
+        <w:rPr>
+          <w:rFonts w:ascii="Arial" w:hAnsi="Arial" w:cs="Arial"/>
+          <w:sz w:val="24"/>
+          <w:szCs w:val="24"/>
+        </w:rPr>
+        <w:t>Apress</w:t>
+      </w:r>
+      <w:proofErr w:type="spellEnd"/>
+      <w:r>
+        <w:rPr>
+          <w:rFonts w:ascii="Arial" w:hAnsi="Arial" w:cs="Arial"/>
+          <w:sz w:val="24"/>
+          <w:szCs w:val="24"/>
+        </w:rPr>
+        <w:t xml:space="preserve">, Inc.. Edição em Português para o Brasil copyright © 2011 pela </w:t>
+      </w:r>
+      <w:proofErr w:type="spellStart"/>
+      <w:r>
+        <w:rPr>
+          <w:rFonts w:ascii="Arial" w:hAnsi="Arial" w:cs="Arial"/>
+          <w:sz w:val="24"/>
+          <w:szCs w:val="24"/>
+        </w:rPr>
+        <w:t>Novatec</w:t>
+      </w:r>
+      <w:proofErr w:type="spellEnd"/>
+      <w:r>
+        <w:rPr>
+          <w:rFonts w:ascii="Arial" w:hAnsi="Arial" w:cs="Arial"/>
+          <w:sz w:val="24"/>
+          <w:szCs w:val="24"/>
+        </w:rPr>
+        <w:t xml:space="preserve"> Editora.</w:t>
       </w:r>
     </w:p>
     <w:p>
       <w:pPr>
         <w:rPr>
-          <w:b/>
+          <w:rFonts w:ascii="Arial" w:hAnsi="Arial" w:cs="Arial"/>
+          <w:sz w:val="24"/>
+          <w:szCs w:val="24"/>
         </w:rPr>
       </w:pPr>
       <w:r>
         <w:rPr>
-          <w:b/>
-        </w:rPr>
-        <w:t>BACKES, A</w:t>
-      </w:r>
-      <w:r>
-        <w:rPr>
-          <w:b/>
-        </w:rPr>
-        <w:t>ndré R.</w:t>
-      </w:r>
-      <w:r>
-        <w:rPr>
-          <w:b/>
-        </w:rPr>
-        <w:t xml:space="preserve"> Linguagem C: Completa e descomplicada. 1 edição. ed. Rio de Janeiro, RJ, Brasil: </w:t>
-      </w:r>
-      <w:proofErr w:type="spellStart"/>
-      <w:r>
-        <w:rPr>
-          <w:b/>
-        </w:rPr>
-        <w:t>Elsevier</w:t>
-      </w:r>
-      <w:proofErr w:type="spellEnd"/>
-      <w:r>
-        <w:rPr>
-          <w:b/>
-        </w:rPr>
-        <w:t xml:space="preserve"> Ltda., 2013. ISBN 978-85-352-6855-3. Citado 2 vezes nas páginas 22 e 23.</w:t>
+          <w:rFonts w:ascii="Arial" w:hAnsi="Arial" w:cs="Arial"/>
+          <w:sz w:val="24"/>
+          <w:szCs w:val="24"/>
+        </w:rPr>
+        <w:t>BOLZANI</w:t>
+      </w:r>
+      <w:proofErr w:type="gramStart"/>
+      <w:r>
+        <w:rPr>
+          <w:rFonts w:ascii="Arial" w:hAnsi="Arial" w:cs="Arial"/>
+          <w:sz w:val="24"/>
+          <w:szCs w:val="24"/>
+        </w:rPr>
+        <w:t>, Caio</w:t>
+      </w:r>
+      <w:proofErr w:type="gramEnd"/>
+      <w:r>
+        <w:rPr>
+          <w:rFonts w:ascii="Arial" w:hAnsi="Arial" w:cs="Arial"/>
+          <w:sz w:val="24"/>
+          <w:szCs w:val="24"/>
+        </w:rPr>
+        <w:t xml:space="preserve"> Augusto Morais. Desenvolvimento de um Simulador de Controle de Dispositivos Residenciais Inteligentes: Uma Introdução aos Sistemas </w:t>
+      </w:r>
+      <w:proofErr w:type="spellStart"/>
+      <w:r>
+        <w:rPr>
+          <w:rFonts w:ascii="Arial" w:hAnsi="Arial" w:cs="Arial"/>
+          <w:sz w:val="24"/>
+          <w:szCs w:val="24"/>
+        </w:rPr>
+        <w:t>Domóticos</w:t>
+      </w:r>
+      <w:proofErr w:type="spellEnd"/>
+      <w:r>
+        <w:rPr>
+          <w:rFonts w:ascii="Arial" w:hAnsi="Arial" w:cs="Arial"/>
+          <w:sz w:val="24"/>
+          <w:szCs w:val="24"/>
+        </w:rPr>
+        <w:t>. São Paulo: Dissertação apresentada à Escola Politécnica da Universidade de São Paulo para obtenção do Título de Mestre em Engenharia, 2004.</w:t>
       </w:r>
     </w:p>
     <w:p>
       <w:pPr>
         <w:rPr>
-          <w:b/>
-          <w:color w:val="000000" w:themeColor="text1"/>
+          <w:rFonts w:ascii="Arial" w:hAnsi="Arial" w:cs="Arial"/>
+          <w:sz w:val="24"/>
+          <w:szCs w:val="24"/>
         </w:rPr>
       </w:pPr>
-      <w:proofErr w:type="spellStart"/>
-      <w:r>
-        <w:rPr>
-          <w:b/>
-          <w:color w:val="000000" w:themeColor="text1"/>
-        </w:rPr>
-        <w:t>Discovering</w:t>
-      </w:r>
-      <w:proofErr w:type="spellEnd"/>
-      <w:r>
-        <w:rPr>
-          <w:b/>
-          <w:color w:val="000000" w:themeColor="text1"/>
-        </w:rPr>
-        <w:t xml:space="preserve"> </w:t>
-      </w:r>
-      <w:proofErr w:type="spellStart"/>
-      <w:r>
-        <w:rPr>
-          <w:b/>
-          <w:color w:val="000000" w:themeColor="text1"/>
-        </w:rPr>
-        <w:t>Modern</w:t>
-      </w:r>
-      <w:proofErr w:type="spellEnd"/>
-      <w:r>
-        <w:rPr>
-          <w:b/>
-          <w:color w:val="000000" w:themeColor="text1"/>
-        </w:rPr>
-        <w:t xml:space="preserve"> C++: </w:t>
-      </w:r>
-      <w:proofErr w:type="spellStart"/>
-      <w:r>
-        <w:rPr>
-          <w:b/>
-          <w:color w:val="000000" w:themeColor="text1"/>
-        </w:rPr>
-        <w:t>An</w:t>
-      </w:r>
-      <w:proofErr w:type="spellEnd"/>
-      <w:r>
-        <w:rPr>
-          <w:b/>
-          <w:color w:val="000000" w:themeColor="text1"/>
-        </w:rPr>
-        <w:t xml:space="preserve"> </w:t>
-      </w:r>
-      <w:proofErr w:type="spellStart"/>
-      <w:r>
-        <w:rPr>
-          <w:b/>
-          <w:color w:val="000000" w:themeColor="text1"/>
-        </w:rPr>
-        <w:t>Intensive</w:t>
-      </w:r>
-      <w:proofErr w:type="spellEnd"/>
-      <w:r>
-        <w:rPr>
-          <w:b/>
-          <w:color w:val="000000" w:themeColor="text1"/>
-        </w:rPr>
-        <w:t xml:space="preserve"> </w:t>
-      </w:r>
-      <w:proofErr w:type="spellStart"/>
-      <w:r>
-        <w:rPr>
-          <w:b/>
-          <w:color w:val="000000" w:themeColor="text1"/>
-        </w:rPr>
-        <w:t>Course</w:t>
-      </w:r>
-      <w:proofErr w:type="spellEnd"/>
-      <w:r>
-        <w:rPr>
-          <w:b/>
-          <w:color w:val="000000" w:themeColor="text1"/>
-        </w:rPr>
-        <w:t xml:space="preserve"> for </w:t>
-      </w:r>
-      <w:proofErr w:type="spellStart"/>
-      <w:r>
-        <w:rPr>
-          <w:b/>
-          <w:color w:val="000000" w:themeColor="text1"/>
-        </w:rPr>
-        <w:t>Scientists</w:t>
-      </w:r>
-      <w:proofErr w:type="spellEnd"/>
-      <w:r>
-        <w:rPr>
-          <w:b/>
-          <w:color w:val="000000" w:themeColor="text1"/>
-        </w:rPr>
-        <w:t xml:space="preserve">, </w:t>
-      </w:r>
-      <w:proofErr w:type="spellStart"/>
-      <w:r>
-        <w:rPr>
-          <w:b/>
-          <w:color w:val="000000" w:themeColor="text1"/>
-        </w:rPr>
-        <w:t>Engineers</w:t>
-      </w:r>
-      <w:proofErr w:type="spellEnd"/>
-      <w:r>
-        <w:rPr>
-          <w:b/>
-          <w:color w:val="000000" w:themeColor="text1"/>
-        </w:rPr>
-        <w:t xml:space="preserve">, </w:t>
-      </w:r>
-      <w:proofErr w:type="spellStart"/>
-      <w:r>
-        <w:rPr>
-          <w:b/>
-          <w:color w:val="000000" w:themeColor="text1"/>
-        </w:rPr>
-        <w:t>and</w:t>
-      </w:r>
-      <w:proofErr w:type="spellEnd"/>
-      <w:r>
-        <w:rPr>
-          <w:b/>
-          <w:color w:val="000000" w:themeColor="text1"/>
-        </w:rPr>
-        <w:t xml:space="preserve"> </w:t>
-      </w:r>
-      <w:proofErr w:type="spellStart"/>
-      <w:r>
-        <w:rPr>
-          <w:b/>
-          <w:color w:val="000000" w:themeColor="text1"/>
-        </w:rPr>
-        <w:t>Programmers</w:t>
-      </w:r>
-      <w:proofErr w:type="spellEnd"/>
-      <w:r>
-        <w:rPr>
-          <w:b/>
-          <w:color w:val="000000" w:themeColor="text1"/>
-        </w:rPr>
-        <w:t xml:space="preserve"> (C++ </w:t>
-      </w:r>
-      <w:proofErr w:type="spellStart"/>
-      <w:r>
-        <w:rPr>
-          <w:b/>
-          <w:color w:val="000000" w:themeColor="text1"/>
-        </w:rPr>
-        <w:t>In-Depth</w:t>
-      </w:r>
-      <w:proofErr w:type="spellEnd"/>
-      <w:r>
-        <w:rPr>
-          <w:b/>
-          <w:color w:val="000000" w:themeColor="text1"/>
-        </w:rPr>
-        <w:t>)</w:t>
+      <w:r>
+        <w:rPr>
+          <w:rFonts w:ascii="Arial" w:hAnsi="Arial" w:cs="Arial"/>
+          <w:sz w:val="24"/>
+          <w:szCs w:val="24"/>
+        </w:rPr>
+        <w:t>BACKES, A</w:t>
+      </w:r>
+      <w:r>
+        <w:rPr>
+          <w:rFonts w:ascii="Arial" w:hAnsi="Arial" w:cs="Arial"/>
+          <w:sz w:val="24"/>
+          <w:szCs w:val="24"/>
+        </w:rPr>
+        <w:t>ndré R.</w:t>
+      </w:r>
+      <w:r>
+        <w:rPr>
+          <w:rFonts w:ascii="Arial" w:hAnsi="Arial" w:cs="Arial"/>
+          <w:sz w:val="24"/>
+          <w:szCs w:val="24"/>
+        </w:rPr>
+        <w:t xml:space="preserve"> Linguagem C: Completa e descomplicada. </w:t>
+      </w:r>
+      <w:proofErr w:type="gramStart"/>
+      <w:r>
+        <w:rPr>
+          <w:rFonts w:ascii="Arial" w:hAnsi="Arial" w:cs="Arial"/>
+          <w:sz w:val="24"/>
+          <w:szCs w:val="24"/>
+        </w:rPr>
+        <w:t>1</w:t>
+      </w:r>
+      <w:proofErr w:type="gramEnd"/>
+      <w:r>
+        <w:rPr>
+          <w:rFonts w:ascii="Arial" w:hAnsi="Arial" w:cs="Arial"/>
+          <w:sz w:val="24"/>
+          <w:szCs w:val="24"/>
+        </w:rPr>
+        <w:t xml:space="preserve"> edição. </w:t>
+      </w:r>
+      <w:proofErr w:type="gramStart"/>
+      <w:r>
+        <w:rPr>
+          <w:rFonts w:ascii="Arial" w:hAnsi="Arial" w:cs="Arial"/>
+          <w:sz w:val="24"/>
+          <w:szCs w:val="24"/>
+        </w:rPr>
+        <w:t>ed.</w:t>
+      </w:r>
+      <w:proofErr w:type="gramEnd"/>
+      <w:r>
+        <w:rPr>
+          <w:rFonts w:ascii="Arial" w:hAnsi="Arial" w:cs="Arial"/>
+          <w:sz w:val="24"/>
+          <w:szCs w:val="24"/>
+        </w:rPr>
+        <w:t xml:space="preserve"> Rio de Janeiro, RJ, Brasil: </w:t>
+      </w:r>
+      <w:proofErr w:type="spellStart"/>
+      <w:r>
+        <w:rPr>
+          <w:rFonts w:ascii="Arial" w:hAnsi="Arial" w:cs="Arial"/>
+          <w:sz w:val="24"/>
+          <w:szCs w:val="24"/>
+        </w:rPr>
+        <w:t>Elsevier</w:t>
+      </w:r>
+      <w:proofErr w:type="spellEnd"/>
+      <w:r>
+        <w:rPr>
+          <w:rFonts w:ascii="Arial" w:hAnsi="Arial" w:cs="Arial"/>
+          <w:sz w:val="24"/>
+          <w:szCs w:val="24"/>
+        </w:rPr>
+        <w:t xml:space="preserve"> Ltda., 2013. ISBN 978-85-352-6855-3. </w:t>
       </w:r>
     </w:p>
     <w:p>
       <w:pPr>
         <w:rPr>
-          <w:b/>
-          <w:color w:val="000000" w:themeColor="text1"/>
+          <w:rFonts w:ascii="Arial" w:hAnsi="Arial" w:cs="Arial"/>
+          <w:sz w:val="24"/>
+          <w:szCs w:val="24"/>
         </w:rPr>
       </w:pPr>
-      <w:r>
-        <w:rPr>
-          <w:b/>
-          <w:color w:val="000000" w:themeColor="text1"/>
+      <w:proofErr w:type="spellStart"/>
+      <w:r>
+        <w:rPr>
+          <w:rFonts w:ascii="Arial" w:hAnsi="Arial" w:cs="Arial"/>
+          <w:sz w:val="24"/>
+          <w:szCs w:val="24"/>
+        </w:rPr>
+        <w:t>Discovering</w:t>
+      </w:r>
+      <w:proofErr w:type="spellEnd"/>
+      <w:r>
+        <w:rPr>
+          <w:rFonts w:ascii="Arial" w:hAnsi="Arial" w:cs="Arial"/>
+          <w:sz w:val="24"/>
+          <w:szCs w:val="24"/>
+        </w:rPr>
+        <w:t xml:space="preserve"> </w:t>
+      </w:r>
+      <w:proofErr w:type="spellStart"/>
+      <w:r>
+        <w:rPr>
+          <w:rFonts w:ascii="Arial" w:hAnsi="Arial" w:cs="Arial"/>
+          <w:sz w:val="24"/>
+          <w:szCs w:val="24"/>
+        </w:rPr>
+        <w:t>Modern</w:t>
+      </w:r>
+      <w:proofErr w:type="spellEnd"/>
+      <w:r>
+        <w:rPr>
+          <w:rFonts w:ascii="Arial" w:hAnsi="Arial" w:cs="Arial"/>
+          <w:sz w:val="24"/>
+          <w:szCs w:val="24"/>
+        </w:rPr>
+        <w:t xml:space="preserve"> C++: </w:t>
+      </w:r>
+      <w:proofErr w:type="spellStart"/>
+      <w:r>
+        <w:rPr>
+          <w:rFonts w:ascii="Arial" w:hAnsi="Arial" w:cs="Arial"/>
+          <w:sz w:val="24"/>
+          <w:szCs w:val="24"/>
+        </w:rPr>
+        <w:t>An</w:t>
+      </w:r>
+      <w:proofErr w:type="spellEnd"/>
+      <w:r>
+        <w:rPr>
+          <w:rFonts w:ascii="Arial" w:hAnsi="Arial" w:cs="Arial"/>
+          <w:sz w:val="24"/>
+          <w:szCs w:val="24"/>
+        </w:rPr>
+        <w:t xml:space="preserve"> </w:t>
+      </w:r>
+      <w:proofErr w:type="spellStart"/>
+      <w:r>
+        <w:rPr>
+          <w:rFonts w:ascii="Arial" w:hAnsi="Arial" w:cs="Arial"/>
+          <w:sz w:val="24"/>
+          <w:szCs w:val="24"/>
+        </w:rPr>
+        <w:t>Intensive</w:t>
+      </w:r>
+      <w:proofErr w:type="spellEnd"/>
+      <w:r>
+        <w:rPr>
+          <w:rFonts w:ascii="Arial" w:hAnsi="Arial" w:cs="Arial"/>
+          <w:sz w:val="24"/>
+          <w:szCs w:val="24"/>
+        </w:rPr>
+        <w:t xml:space="preserve"> </w:t>
+      </w:r>
+      <w:proofErr w:type="spellStart"/>
+      <w:r>
+        <w:rPr>
+          <w:rFonts w:ascii="Arial" w:hAnsi="Arial" w:cs="Arial"/>
+          <w:sz w:val="24"/>
+          <w:szCs w:val="24"/>
+        </w:rPr>
+        <w:t>Course</w:t>
+      </w:r>
+      <w:proofErr w:type="spellEnd"/>
+      <w:r>
+        <w:rPr>
+          <w:rFonts w:ascii="Arial" w:hAnsi="Arial" w:cs="Arial"/>
+          <w:sz w:val="24"/>
+          <w:szCs w:val="24"/>
+        </w:rPr>
+        <w:t xml:space="preserve"> for </w:t>
+      </w:r>
+      <w:proofErr w:type="spellStart"/>
+      <w:r>
+        <w:rPr>
+          <w:rFonts w:ascii="Arial" w:hAnsi="Arial" w:cs="Arial"/>
+          <w:sz w:val="24"/>
+          <w:szCs w:val="24"/>
+        </w:rPr>
+        <w:t>Scientists</w:t>
+      </w:r>
+      <w:proofErr w:type="spellEnd"/>
+      <w:r>
+        <w:rPr>
+          <w:rFonts w:ascii="Arial" w:hAnsi="Arial" w:cs="Arial"/>
+          <w:sz w:val="24"/>
+          <w:szCs w:val="24"/>
+        </w:rPr>
+        <w:t xml:space="preserve">, </w:t>
+      </w:r>
+      <w:proofErr w:type="spellStart"/>
+      <w:r>
+        <w:rPr>
+          <w:rFonts w:ascii="Arial" w:hAnsi="Arial" w:cs="Arial"/>
+          <w:sz w:val="24"/>
+          <w:szCs w:val="24"/>
+        </w:rPr>
+        <w:t>Engineers</w:t>
+      </w:r>
+      <w:proofErr w:type="spellEnd"/>
+      <w:r>
+        <w:rPr>
+          <w:rFonts w:ascii="Arial" w:hAnsi="Arial" w:cs="Arial"/>
+          <w:sz w:val="24"/>
+          <w:szCs w:val="24"/>
+        </w:rPr>
+        <w:t xml:space="preserve">, </w:t>
+      </w:r>
+      <w:proofErr w:type="spellStart"/>
+      <w:r>
+        <w:rPr>
+          <w:rFonts w:ascii="Arial" w:hAnsi="Arial" w:cs="Arial"/>
+          <w:sz w:val="24"/>
+          <w:szCs w:val="24"/>
+        </w:rPr>
+        <w:t>and</w:t>
+      </w:r>
+      <w:proofErr w:type="spellEnd"/>
+      <w:r>
+        <w:rPr>
+          <w:rFonts w:ascii="Arial" w:hAnsi="Arial" w:cs="Arial"/>
+          <w:sz w:val="24"/>
+          <w:szCs w:val="24"/>
+        </w:rPr>
+        <w:t xml:space="preserve"> </w:t>
+      </w:r>
+      <w:proofErr w:type="spellStart"/>
+      <w:r>
+        <w:rPr>
+          <w:rFonts w:ascii="Arial" w:hAnsi="Arial" w:cs="Arial"/>
+          <w:sz w:val="24"/>
+          <w:szCs w:val="24"/>
+        </w:rPr>
+        <w:t>Programmers</w:t>
+      </w:r>
+      <w:proofErr w:type="spellEnd"/>
+      <w:r>
+        <w:rPr>
+          <w:rFonts w:ascii="Arial" w:hAnsi="Arial" w:cs="Arial"/>
+          <w:sz w:val="24"/>
+          <w:szCs w:val="24"/>
+        </w:rPr>
+        <w:t xml:space="preserve"> (C++ </w:t>
+      </w:r>
+      <w:proofErr w:type="spellStart"/>
+      <w:r>
+        <w:rPr>
+          <w:rFonts w:ascii="Arial" w:hAnsi="Arial" w:cs="Arial"/>
+          <w:sz w:val="24"/>
+          <w:szCs w:val="24"/>
+        </w:rPr>
+        <w:t>In-Depth</w:t>
+      </w:r>
+      <w:proofErr w:type="spellEnd"/>
+      <w:proofErr w:type="gramStart"/>
+      <w:r>
+        <w:rPr>
+          <w:rFonts w:ascii="Arial" w:hAnsi="Arial" w:cs="Arial"/>
+          <w:sz w:val="24"/>
+          <w:szCs w:val="24"/>
+        </w:rPr>
+        <w:t>)</w:t>
+      </w:r>
+      <w:proofErr w:type="gramEnd"/>
+    </w:p>
+    <w:p>
+      <w:pPr>
+        <w:rPr>
+          <w:rFonts w:ascii="Arial" w:hAnsi="Arial" w:cs="Arial"/>
+          <w:sz w:val="24"/>
+          <w:szCs w:val="24"/>
+        </w:rPr>
+      </w:pPr>
+      <w:r>
+        <w:rPr>
+          <w:rFonts w:ascii="Arial" w:hAnsi="Arial" w:cs="Arial"/>
+          <w:sz w:val="24"/>
+          <w:szCs w:val="24"/>
         </w:rPr>
         <w:t xml:space="preserve">Site da </w:t>
       </w:r>
       <w:proofErr w:type="spellStart"/>
-      <w:r>
-        <w:rPr>
-          <w:b/>
-          <w:color w:val="000000" w:themeColor="text1"/>
+      <w:proofErr w:type="gramStart"/>
+      <w:r>
+        <w:rPr>
+          <w:rFonts w:ascii="Arial" w:hAnsi="Arial" w:cs="Arial"/>
+          <w:sz w:val="24"/>
+          <w:szCs w:val="24"/>
         </w:rPr>
         <w:t>apple</w:t>
       </w:r>
       <w:proofErr w:type="spellEnd"/>
-      <w:r>
-        <w:rPr>
-          <w:b/>
-          <w:color w:val="000000" w:themeColor="text1"/>
-        </w:rPr>
-        <w:t xml:space="preserve"> </w:t>
-      </w:r>
+      <w:proofErr w:type="gramEnd"/>
+      <w:r>
+        <w:rPr>
+          <w:rFonts w:ascii="Arial" w:hAnsi="Arial" w:cs="Arial"/>
+          <w:sz w:val="24"/>
+          <w:szCs w:val="24"/>
+        </w:rPr>
+        <w:t xml:space="preserve"> sobre </w:t>
+      </w:r>
+      <w:proofErr w:type="spellStart"/>
+      <w:r>
+        <w:rPr>
+          <w:rFonts w:ascii="Arial" w:hAnsi="Arial" w:cs="Arial"/>
+          <w:sz w:val="24"/>
+          <w:szCs w:val="24"/>
+        </w:rPr>
+        <w:t>swift</w:t>
+      </w:r>
+      <w:proofErr w:type="spellEnd"/>
+    </w:p>
+    <w:p>
+      <w:pPr>
+        <w:rPr>
+          <w:rFonts w:ascii="Arial" w:hAnsi="Arial" w:cs="Arial"/>
+          <w:color w:val="2E74B5" w:themeColor="accent1" w:themeShade="BF"/>
+          <w:sz w:val="24"/>
+          <w:szCs w:val="24"/>
+        </w:rPr>
+      </w:pPr>
       <w:hyperlink r:id="rId5" w:history="1">
         <w:r>
           <w:rPr>
             <w:rStyle w:val="Hyperlink"/>
+            <w:rFonts w:ascii="Arial" w:hAnsi="Arial" w:cs="Arial"/>
+            <w:color w:val="2E74B5" w:themeColor="accent1" w:themeShade="BF"/>
+            <w:sz w:val="24"/>
+            <w:szCs w:val="24"/>
           </w:rPr>
           <w:t>http://www.apple.com/br/swift/</w:t>
         </w:r>
@@ -383,21 +644,27 @@
     <w:p>
       <w:pPr>
         <w:rPr>
-          <w:b/>
-          <w:color w:val="000000" w:themeColor="text1"/>
+          <w:rFonts w:ascii="Arial" w:hAnsi="Arial" w:cs="Arial"/>
+          <w:color w:val="2E74B5" w:themeColor="accent1" w:themeShade="BF"/>
+          <w:sz w:val="24"/>
+          <w:szCs w:val="24"/>
         </w:rPr>
       </w:pPr>
-      <w:r>
-        <w:rPr>
-          <w:b/>
-          <w:color w:val="000000" w:themeColor="text1"/>
+      <w:bookmarkStart w:id="0" w:name="_GoBack"/>
+      <w:bookmarkEnd w:id="0"/>
+      <w:r>
+        <w:rPr>
+          <w:rFonts w:ascii="Arial" w:hAnsi="Arial" w:cs="Arial"/>
+          <w:sz w:val="24"/>
+          <w:szCs w:val="24"/>
         </w:rPr>
         <w:t xml:space="preserve">Tabela - </w:t>
       </w:r>
       <w:r>
         <w:rPr>
-          <w:b/>
-          <w:color w:val="000000" w:themeColor="text1"/>
+          <w:rFonts w:ascii="Arial" w:hAnsi="Arial" w:cs="Arial"/>
+          <w:sz w:val="24"/>
+          <w:szCs w:val="24"/>
         </w:rPr>
         <w:t xml:space="preserve">Linguagens de programação mais populares </w:t>
       </w:r>
@@ -405,6 +672,10 @@
         <w:r>
           <w:rPr>
             <w:rStyle w:val="Hyperlink"/>
+            <w:rFonts w:ascii="Arial" w:hAnsi="Arial" w:cs="Arial"/>
+            <w:color w:val="2E74B5" w:themeColor="accent1" w:themeShade="BF"/>
+            <w:sz w:val="24"/>
+            <w:szCs w:val="24"/>
           </w:rPr>
           <w:t>http://blog.codeeval.com/2015#.U_aU9vldV9n</w:t>
         </w:r>
@@ -412,53 +683,63 @@
       <w:proofErr w:type="gramStart"/>
       <w:r>
         <w:rPr>
-          <w:b/>
-          <w:color w:val="000000" w:themeColor="text1"/>
+          <w:rFonts w:ascii="Arial" w:hAnsi="Arial" w:cs="Arial"/>
+          <w:color w:val="2E74B5" w:themeColor="accent1" w:themeShade="BF"/>
+          <w:sz w:val="24"/>
+          <w:szCs w:val="24"/>
         </w:rPr>
         <w:t>=</w:t>
       </w:r>
-      <w:bookmarkStart w:id="0" w:name="_GoBack"/>
-      <w:bookmarkEnd w:id="0"/>
       <w:proofErr w:type="gramEnd"/>
     </w:p>
     <w:p>
-      <w:r>
-        <w:rPr>
-          <w:b/>
-          <w:color w:val="000000" w:themeColor="text1"/>
+      <w:pPr>
+        <w:rPr>
+          <w:rFonts w:ascii="Arial" w:hAnsi="Arial" w:cs="Arial"/>
+          <w:color w:val="2E74B5" w:themeColor="accent1" w:themeShade="BF"/>
+          <w:sz w:val="24"/>
+          <w:szCs w:val="24"/>
+        </w:rPr>
+      </w:pPr>
+      <w:r>
+        <w:rPr>
+          <w:rFonts w:ascii="Arial" w:hAnsi="Arial" w:cs="Arial"/>
+          <w:sz w:val="24"/>
+          <w:szCs w:val="24"/>
         </w:rPr>
         <w:t>Tabela</w:t>
       </w:r>
       <w:r>
         <w:rPr>
-          <w:b/>
-          <w:color w:val="000000" w:themeColor="text1"/>
-        </w:rPr>
-        <w:t xml:space="preserve"> - </w:t>
-      </w:r>
-      <w:r>
-        <w:rPr>
-          <w:rFonts w:cs="Arial"/>
-        </w:rPr>
-        <w:t xml:space="preserve">Tabela de especificação técnica do </w:t>
-      </w:r>
-      <w:proofErr w:type="spellStart"/>
-      <w:r>
-        <w:rPr>
-          <w:rFonts w:cs="Arial"/>
+          <w:rFonts w:ascii="Arial" w:hAnsi="Arial" w:cs="Arial"/>
+          <w:sz w:val="24"/>
+          <w:szCs w:val="24"/>
+        </w:rPr>
+        <w:t xml:space="preserve"> - Tabela de especificação técnica do </w:t>
+      </w:r>
+      <w:proofErr w:type="spellStart"/>
+      <w:r>
+        <w:rPr>
+          <w:rFonts w:ascii="Arial" w:hAnsi="Arial" w:cs="Arial"/>
+          <w:sz w:val="24"/>
+          <w:szCs w:val="24"/>
         </w:rPr>
         <w:t>Arduino</w:t>
       </w:r>
       <w:proofErr w:type="spellEnd"/>
       <w:r>
         <w:rPr>
-          <w:rFonts w:cs="Arial"/>
+          <w:rFonts w:ascii="Arial" w:hAnsi="Arial" w:cs="Arial"/>
+          <w:sz w:val="24"/>
+          <w:szCs w:val="24"/>
         </w:rPr>
         <w:t xml:space="preserve"> Uno</w:t>
       </w:r>
       <w:r>
         <w:rPr>
-          <w:rFonts w:cs="Arial"/>
+          <w:rFonts w:ascii="Arial" w:hAnsi="Arial" w:cs="Arial"/>
+          <w:sz w:val="24"/>
+          <w:szCs w:val="24"/>
         </w:rPr>
         <w:br/>
       </w:r>
@@ -466,6 +747,10 @@
         <w:r>
           <w:rPr>
             <w:rStyle w:val="Hyperlink"/>
+            <w:rFonts w:ascii="Arial" w:hAnsi="Arial" w:cs="Arial"/>
+            <w:color w:val="2E74B5" w:themeColor="accent1" w:themeShade="BF"/>
+            <w:sz w:val="24"/>
+            <w:szCs w:val="24"/>
           </w:rPr>
           <w:t>www.arduino.cc/en/Main/ArduinoBoardUno</w:t>
         </w:r>
@@ -474,30 +759,35 @@
     <w:p>
       <w:pPr>
         <w:rPr>
-          <w:rFonts w:cs="Arial"/>
+          <w:rFonts w:ascii="Arial" w:hAnsi="Arial" w:cs="Arial"/>
+          <w:sz w:val="24"/>
+          <w:szCs w:val="24"/>
         </w:rPr>
       </w:pPr>
       <w:proofErr w:type="gramStart"/>
       <w:r>
-        <w:t xml:space="preserve">Imagem - </w:t>
-      </w:r>
-      <w:r>
-        <w:rPr>
-          <w:rFonts w:cs="Arial"/>
-        </w:rPr>
-        <w:t xml:space="preserve">Componentes do </w:t>
-      </w:r>
-      <w:proofErr w:type="spellStart"/>
-      <w:r>
-        <w:rPr>
-          <w:rFonts w:cs="Arial"/>
+        <w:rPr>
+          <w:rFonts w:ascii="Arial" w:hAnsi="Arial" w:cs="Arial"/>
+          <w:sz w:val="24"/>
+          <w:szCs w:val="24"/>
+        </w:rPr>
+        <w:t xml:space="preserve">Imagem - Componentes do </w:t>
+      </w:r>
+      <w:proofErr w:type="spellStart"/>
+      <w:r>
+        <w:rPr>
+          <w:rFonts w:ascii="Arial" w:hAnsi="Arial" w:cs="Arial"/>
+          <w:sz w:val="24"/>
+          <w:szCs w:val="24"/>
         </w:rPr>
         <w:t>Arduino</w:t>
       </w:r>
       <w:proofErr w:type="spellEnd"/>
       <w:r>
         <w:rPr>
-          <w:rFonts w:cs="Arial"/>
+          <w:rFonts w:ascii="Arial" w:hAnsi="Arial" w:cs="Arial"/>
+          <w:sz w:val="24"/>
+          <w:szCs w:val="24"/>
         </w:rPr>
         <w:t xml:space="preserve"> Uno</w:t>
       </w:r>
@@ -505,17 +795,204 @@
     </w:p>
     <w:p>
       <w:pPr>
-        <w:pStyle w:val="Legenda"/>
-        <w:jc w:val="left"/>
+        <w:rPr>
+          <w:rStyle w:val="Hyperlink"/>
+          <w:rFonts w:ascii="Arial" w:hAnsi="Arial" w:cs="Arial"/>
+          <w:color w:val="2E74B5" w:themeColor="accent1" w:themeShade="BF"/>
+          <w:sz w:val="24"/>
+          <w:szCs w:val="24"/>
+        </w:rPr>
       </w:pPr>
       <w:hyperlink r:id="rId8" w:history="1">
         <w:r>
           <w:rPr>
             <w:rStyle w:val="Hyperlink"/>
+            <w:rFonts w:ascii="Arial" w:hAnsi="Arial" w:cs="Arial"/>
+            <w:color w:val="2E74B5" w:themeColor="accent1" w:themeShade="BF"/>
+            <w:sz w:val="24"/>
+            <w:szCs w:val="24"/>
           </w:rPr>
           <w:t>https://www.robomart.com/arduino-uno-online-india</w:t>
         </w:r>
       </w:hyperlink>
+    </w:p>
+    <w:p>
+      <w:pPr>
+        <w:rPr>
+          <w:rFonts w:ascii="Arial" w:hAnsi="Arial" w:cs="Arial"/>
+          <w:sz w:val="24"/>
+          <w:szCs w:val="24"/>
+          <w:lang w:eastAsia="pt-BR"/>
+        </w:rPr>
+      </w:pPr>
+      <w:r>
+        <w:rPr>
+          <w:rFonts w:ascii="Arial" w:hAnsi="Arial" w:cs="Arial"/>
+          <w:sz w:val="24"/>
+          <w:szCs w:val="24"/>
+          <w:lang w:eastAsia="pt-BR"/>
+        </w:rPr>
+        <w:t>Site da Microsoft sobre Visual Studio</w:t>
+      </w:r>
+      <w:r>
+        <w:rPr>
+          <w:rFonts w:ascii="Arial" w:hAnsi="Arial" w:cs="Arial"/>
+          <w:sz w:val="24"/>
+          <w:szCs w:val="24"/>
+          <w:lang w:eastAsia="pt-BR"/>
+        </w:rPr>
+        <w:t xml:space="preserve"> e imagem-</w:t>
+      </w:r>
+      <w:r>
+        <w:rPr>
+          <w:rFonts w:ascii="Arial" w:hAnsi="Arial" w:cs="Arial"/>
+          <w:sz w:val="24"/>
+          <w:szCs w:val="24"/>
+          <w:lang w:eastAsia="pt-BR"/>
+        </w:rPr>
+        <w:t xml:space="preserve">exemplo da IDE Microsoft visual </w:t>
+      </w:r>
+      <w:proofErr w:type="spellStart"/>
+      <w:proofErr w:type="gramStart"/>
+      <w:r>
+        <w:rPr>
+          <w:rFonts w:ascii="Arial" w:hAnsi="Arial" w:cs="Arial"/>
+          <w:sz w:val="24"/>
+          <w:szCs w:val="24"/>
+          <w:lang w:eastAsia="pt-BR"/>
+        </w:rPr>
+        <w:t>studio</w:t>
+      </w:r>
+      <w:proofErr w:type="spellEnd"/>
+      <w:proofErr w:type="gramEnd"/>
+    </w:p>
+    <w:p>
+      <w:pPr>
+        <w:rPr>
+          <w:rFonts w:ascii="Arial" w:hAnsi="Arial" w:cs="Arial"/>
+          <w:color w:val="2E74B5" w:themeColor="accent1" w:themeShade="BF"/>
+          <w:sz w:val="24"/>
+          <w:szCs w:val="24"/>
+          <w:lang w:eastAsia="pt-BR"/>
+        </w:rPr>
+      </w:pPr>
+      <w:hyperlink r:id="rId9" w:history="1">
+        <w:r>
+          <w:rPr>
+            <w:rStyle w:val="Hyperlink"/>
+            <w:rFonts w:ascii="Arial" w:hAnsi="Arial" w:cs="Arial"/>
+            <w:color w:val="034990" w:themeColor="hyperlink" w:themeShade="BF"/>
+            <w:sz w:val="24"/>
+            <w:szCs w:val="24"/>
+            <w:lang w:eastAsia="pt-BR"/>
+          </w:rPr>
+          <w:t>https://msdn.microsoft.com/en-us/library/dn762121.aspx</w:t>
+        </w:r>
+      </w:hyperlink>
+    </w:p>
+    <w:p>
+      <w:pPr>
+        <w:rPr>
+          <w:rFonts w:ascii="Arial" w:hAnsi="Arial" w:cs="Arial"/>
+          <w:sz w:val="24"/>
+          <w:szCs w:val="24"/>
+          <w:lang w:eastAsia="pt-BR"/>
+        </w:rPr>
+      </w:pPr>
+      <w:r>
+        <w:rPr>
+          <w:rFonts w:ascii="Arial" w:hAnsi="Arial" w:cs="Arial"/>
+          <w:sz w:val="24"/>
+          <w:szCs w:val="24"/>
+          <w:lang w:eastAsia="pt-BR"/>
+        </w:rPr>
+        <w:t xml:space="preserve">Site da Apple dobre </w:t>
+      </w:r>
+      <w:proofErr w:type="spellStart"/>
+      <w:proofErr w:type="gramStart"/>
+      <w:r>
+        <w:rPr>
+          <w:rFonts w:ascii="Arial" w:hAnsi="Arial" w:cs="Arial"/>
+          <w:sz w:val="24"/>
+          <w:szCs w:val="24"/>
+          <w:lang w:eastAsia="pt-BR"/>
+        </w:rPr>
+        <w:t>apple</w:t>
+      </w:r>
+      <w:proofErr w:type="spellEnd"/>
+      <w:proofErr w:type="gramEnd"/>
+      <w:r>
+        <w:rPr>
+          <w:rFonts w:ascii="Arial" w:hAnsi="Arial" w:cs="Arial"/>
+          <w:sz w:val="24"/>
+          <w:szCs w:val="24"/>
+          <w:lang w:eastAsia="pt-BR"/>
+        </w:rPr>
+        <w:t xml:space="preserve"> </w:t>
+      </w:r>
+      <w:proofErr w:type="spellStart"/>
+      <w:r>
+        <w:rPr>
+          <w:rFonts w:ascii="Arial" w:hAnsi="Arial" w:cs="Arial"/>
+          <w:sz w:val="24"/>
+          <w:szCs w:val="24"/>
+          <w:lang w:eastAsia="pt-BR"/>
+        </w:rPr>
+        <w:t>xcode</w:t>
+      </w:r>
+      <w:proofErr w:type="spellEnd"/>
+      <w:r>
+        <w:rPr>
+          <w:rFonts w:ascii="Arial" w:hAnsi="Arial" w:cs="Arial"/>
+          <w:sz w:val="24"/>
+          <w:szCs w:val="24"/>
+          <w:lang w:eastAsia="pt-BR"/>
+        </w:rPr>
+        <w:t xml:space="preserve"> e imagem-exemplo IDE Apple </w:t>
+      </w:r>
+      <w:proofErr w:type="spellStart"/>
+      <w:r>
+        <w:rPr>
+          <w:rFonts w:ascii="Arial" w:hAnsi="Arial" w:cs="Arial"/>
+          <w:sz w:val="24"/>
+          <w:szCs w:val="24"/>
+          <w:lang w:eastAsia="pt-BR"/>
+        </w:rPr>
+        <w:t>Xcode</w:t>
+      </w:r>
+      <w:proofErr w:type="spellEnd"/>
+    </w:p>
+    <w:p>
+      <w:pPr>
+        <w:rPr>
+          <w:rFonts w:ascii="Arial" w:hAnsi="Arial" w:cs="Arial"/>
+          <w:sz w:val="24"/>
+          <w:szCs w:val="24"/>
+          <w:lang w:eastAsia="pt-BR"/>
+        </w:rPr>
+      </w:pPr>
+      <w:hyperlink r:id="rId10" w:history="1">
+        <w:r>
+          <w:rPr>
+            <w:rStyle w:val="Hyperlink"/>
+            <w:rFonts w:ascii="Arial" w:hAnsi="Arial" w:cs="Arial"/>
+            <w:sz w:val="24"/>
+            <w:szCs w:val="24"/>
+            <w:lang w:eastAsia="pt-BR"/>
+          </w:rPr>
+          <w:t>http://help.apple.com/xcode/mac/8.0/#/devc8c2a6be1</w:t>
+        </w:r>
+      </w:hyperlink>
+    </w:p>
+    <w:p>
+      <w:pPr>
+        <w:rPr>
+          <w:rFonts w:ascii="Arial" w:hAnsi="Arial" w:cs="Arial"/>
+          <w:sz w:val="24"/>
+          <w:szCs w:val="24"/>
+          <w:lang w:eastAsia="pt-BR"/>
+        </w:rPr>
+      </w:pPr>
     </w:p>
     <w:sectPr>
       <w:pgSz w:w="11906" w:h="16838"/>
@@ -875,6 +1352,11 @@
       <w:lang w:eastAsia="pt-BR"/>
     </w:rPr>
   </w:style>
+  <w:style w:type="character" w:customStyle="1" w:styleId="fn">
+    <w:name w:val="fn"/>
+    <w:basedOn w:val="Fontepargpadro"/>
+    <w:rsid w:val="00CF17F4"/>
+  </w:style>
 </w:styles>
 </file>
 
@@ -1225,6 +1707,11 @@
       <w:szCs w:val="20"/>
       <w:lang w:eastAsia="pt-BR"/>
     </w:rPr>
+  </w:style>
+  <w:style w:type="character" w:customStyle="1" w:styleId="fn">
+    <w:name w:val="fn"/>
+    <w:basedOn w:val="Fontepargpadro"/>
+    <w:rsid w:val="00CF17F4"/>
   </w:style>
 </w:styles>
 </file>
@@ -1518,7 +2005,7 @@
   <a:extraClrSchemeLst/>
   <a:extLst>
     <a:ext uri="{05A4C25C-085E-4340-85A3-A5531E510DB2}">
-      <thm15:themeFamily xmlns="" xmlns:thm15="http://schemas.microsoft.com/office/thememl/2012/main" name="Office Theme" id="{62F939B6-93AF-4DB8-9C6B-D6C7DFDC589F}" vid="{4A3C46E8-61CC-4603-A589-7422A47A8E4A}"/>
+      <thm15:themeFamily xmlns:thm15="http://schemas.microsoft.com/office/thememl/2012/main" xmlns="" name="Office Theme" id="{62F939B6-93AF-4DB8-9C6B-D6C7DFDC589F}" vid="{4A3C46E8-61CC-4603-A589-7422A47A8E4A}"/>
     </a:ext>
   </a:extLst>
 </a:theme>

</xml_diff>